<commit_message>
Adicionado link do Github
</commit_message>
<xml_diff>
--- a/PITII_Roberto Martins.docx
+++ b/PITII_Roberto Martins.docx
@@ -5817,9 +5817,9 @@
             <wp:wrapThrough wrapText="bothSides">
               <wp:wrapPolygon edited="0">
                 <wp:start x="-21" y="0"/>
-                <wp:lineTo x="-21" y="21464"/>
-                <wp:lineTo x="21446" y="21464"/>
-                <wp:lineTo x="21446" y="0"/>
+                <wp:lineTo x="-21" y="21425"/>
+                <wp:lineTo x="21424" y="21425"/>
+                <wp:lineTo x="21424" y="0"/>
                 <wp:lineTo x="-21" y="0"/>
               </wp:wrapPolygon>
             </wp:wrapThrough>
@@ -5889,9 +5889,9 @@
             <wp:wrapThrough wrapText="bothSides">
               <wp:wrapPolygon edited="0">
                 <wp:start x="-21" y="0"/>
-                <wp:lineTo x="-21" y="21424"/>
-                <wp:lineTo x="21445" y="21424"/>
-                <wp:lineTo x="21445" y="0"/>
+                <wp:lineTo x="-21" y="21386"/>
+                <wp:lineTo x="21423" y="21386"/>
+                <wp:lineTo x="21423" y="0"/>
                 <wp:lineTo x="-21" y="0"/>
               </wp:wrapPolygon>
             </wp:wrapThrough>
@@ -7400,11 +7400,23 @@
                 <w:rFonts w:ascii="Arial" w:hAnsi="Arial" w:cs="Arial"/>
               </w:rPr>
             </w:pPr>
-            <w:r>
-              <w:rPr>
-                <w:rFonts w:cs="Arial" w:ascii="Arial" w:hAnsi="Arial"/>
-              </w:rPr>
-            </w:r>
+            <w:hyperlink r:id="rId16">
+              <w:r>
+                <w:rPr>
+                  <w:rStyle w:val="LinkdaInternet"/>
+                  <w:rFonts w:cs="Arial" w:ascii="Arial" w:hAnsi="Arial"/>
+                </w:rPr>
+                <w:t>https://github.com/Roberton003/ProjetoIntegradorII_RobertoMartins</w:t>
+              </w:r>
+            </w:hyperlink>
+            <w:hyperlink r:id="rId17">
+              <w:r>
+                <w:rPr>
+                  <w:rFonts w:cs="Arial" w:ascii="Arial" w:hAnsi="Arial"/>
+                </w:rPr>
+                <w:t xml:space="preserve"> </w:t>
+              </w:r>
+            </w:hyperlink>
           </w:p>
         </w:tc>
       </w:tr>
@@ -7475,7 +7487,7 @@
                 <w:rFonts w:ascii="Arial" w:hAnsi="Arial" w:cs="Arial"/>
               </w:rPr>
             </w:pPr>
-            <w:hyperlink r:id="rId16">
+            <w:hyperlink r:id="rId18">
               <w:r>
                 <w:rPr>
                   <w:rStyle w:val="LinkdaInternet"/>
@@ -7789,43 +7801,7 @@
                 <w:szCs w:val="22"/>
                 <w:lang w:val="pt-BR" w:eastAsia="en-US" w:bidi="ar-SA"/>
               </w:rPr>
-              <w:t>24</w:t>
-            </w:r>
-            <w:r>
-              <w:rPr>
-                <w:rFonts w:eastAsia="Calibri" w:cs="Arial" w:ascii="Arial" w:hAnsi="Arial"/>
-                <w:b w:val="false"/>
-                <w:bCs w:val="false"/>
-                <w:kern w:val="0"/>
-                <w:sz w:val="22"/>
-                <w:szCs w:val="22"/>
-                <w:lang w:val="pt-BR" w:eastAsia="en-US" w:bidi="ar-SA"/>
-              </w:rPr>
-              <w:t>/</w:t>
-            </w:r>
-            <w:r>
-              <w:rPr>
-                <w:rFonts w:eastAsia="Calibri" w:cs="Arial" w:ascii="Arial" w:hAnsi="Arial"/>
-                <w:b w:val="false"/>
-                <w:bCs w:val="false"/>
-                <w:kern w:val="0"/>
-                <w:sz w:val="22"/>
-                <w:szCs w:val="22"/>
-                <w:lang w:val="pt-BR" w:eastAsia="en-US" w:bidi="ar-SA"/>
-              </w:rPr>
-              <w:t>04</w:t>
-            </w:r>
-            <w:r>
-              <w:rPr>
-                <w:rFonts w:eastAsia="Calibri" w:cs="Arial" w:ascii="Arial" w:hAnsi="Arial"/>
-                <w:b w:val="false"/>
-                <w:bCs w:val="false"/>
-                <w:kern w:val="0"/>
-                <w:sz w:val="22"/>
-                <w:szCs w:val="22"/>
-                <w:lang w:val="pt-BR" w:eastAsia="en-US" w:bidi="ar-SA"/>
-              </w:rPr>
-              <w:t>/2024</w:t>
+              <w:t>24/04/2024</w:t>
             </w:r>
           </w:p>
         </w:tc>
@@ -7875,31 +7851,7 @@
                 <w:szCs w:val="22"/>
                 <w:lang w:val="pt-BR" w:eastAsia="en-US" w:bidi="ar-SA"/>
               </w:rPr>
-              <w:t xml:space="preserve">O site funciona bem  </w:t>
-            </w:r>
-            <w:r>
-              <w:rPr>
-                <w:rFonts w:eastAsia="Calibri" w:cs="Arial" w:ascii="Arial" w:hAnsi="Arial"/>
-                <w:b w:val="false"/>
-                <w:bCs w:val="false"/>
-                <w:kern w:val="0"/>
-                <w:sz w:val="22"/>
-                <w:szCs w:val="22"/>
-                <w:lang w:val="pt-BR" w:eastAsia="en-US" w:bidi="ar-SA"/>
-              </w:rPr>
-              <w:t xml:space="preserve">e </w:t>
-            </w:r>
-            <w:r>
-              <w:rPr>
-                <w:rFonts w:eastAsia="Calibri" w:cs="Arial" w:ascii="Arial" w:hAnsi="Arial"/>
-                <w:b w:val="false"/>
-                <w:bCs w:val="false"/>
-                <w:kern w:val="0"/>
-                <w:sz w:val="22"/>
-                <w:szCs w:val="22"/>
-                <w:lang w:val="pt-BR" w:eastAsia="en-US" w:bidi="ar-SA"/>
-              </w:rPr>
-              <w:t>é bem responsivo.</w:t>
+              <w:t>O site funciona bem  e é bem responsivo.</w:t>
             </w:r>
           </w:p>
         </w:tc>
@@ -8060,7 +8012,7 @@
               </w:rPr>
               <w:t xml:space="preserve">Nome: </w:t>
             </w:r>
-            <w:hyperlink r:id="rId17">
+            <w:hyperlink r:id="rId19">
               <w:r>
                 <w:rPr>
                   <w:rFonts w:eastAsia="Calibri" w:cs="Arial" w:ascii="Arial" w:hAnsi="Arial"/>
@@ -8336,19 +8288,7 @@
                 <w:szCs w:val="22"/>
                 <w:lang w:val="pt-BR" w:eastAsia="en-US" w:bidi="ar-SA"/>
               </w:rPr>
-              <w:t>Nome:</w:t>
-            </w:r>
-            <w:r>
-              <w:rPr>
-                <w:rFonts w:eastAsia="Calibri" w:cs="Arial" w:ascii="Arial" w:hAnsi="Arial"/>
-                <w:b/>
-                <w:bCs/>
-                <w:kern w:val="0"/>
-                <w:sz w:val="22"/>
-                <w:szCs w:val="22"/>
-                <w:lang w:val="pt-BR" w:eastAsia="en-US" w:bidi="ar-SA"/>
-              </w:rPr>
-              <w:t xml:space="preserve"> Andressa Santos </w:t>
+              <w:t xml:space="preserve">Nome: Andressa Santos </w:t>
             </w:r>
           </w:p>
         </w:tc>
@@ -8392,19 +8332,7 @@
                 <w:szCs w:val="22"/>
                 <w:lang w:val="pt-BR" w:eastAsia="en-US" w:bidi="ar-SA"/>
               </w:rPr>
-              <w:t>07</w:t>
-            </w:r>
-            <w:r>
-              <w:rPr>
-                <w:rFonts w:eastAsia="Calibri" w:cs="Arial" w:ascii="Arial" w:hAnsi="Arial"/>
-                <w:b w:val="false"/>
-                <w:bCs w:val="false"/>
-                <w:kern w:val="0"/>
-                <w:sz w:val="22"/>
-                <w:szCs w:val="22"/>
-                <w:lang w:val="pt-BR" w:eastAsia="en-US" w:bidi="ar-SA"/>
-              </w:rPr>
-              <w:t>/05/2024</w:t>
+              <w:t>07/05/2024</w:t>
             </w:r>
           </w:p>
         </w:tc>
@@ -8492,19 +8420,7 @@
                 <w:szCs w:val="22"/>
                 <w:lang w:val="pt-BR" w:eastAsia="en-US" w:bidi="ar-SA"/>
               </w:rPr>
-              <w:t xml:space="preserve">O que testou e não funcionou – O que deve ser corrigido: </w:t>
-            </w:r>
-            <w:r>
-              <w:rPr>
-                <w:rFonts w:eastAsia="Calibri" w:cs="Arial" w:ascii="Arial" w:hAnsi="Arial"/>
-                <w:b/>
-                <w:bCs/>
-                <w:kern w:val="0"/>
-                <w:sz w:val="22"/>
-                <w:szCs w:val="22"/>
-                <w:lang w:val="pt-BR" w:eastAsia="en-US" w:bidi="ar-SA"/>
-              </w:rPr>
-              <w:t>tudo Ok!</w:t>
+              <w:t>O que testou e não funcionou – O que deve ser corrigido: tudo Ok!</w:t>
             </w:r>
           </w:p>
         </w:tc>
@@ -8812,7 +8728,11 @@
               </w:rPr>
             </w:pPr>
             <w:r>
-              <w:rPr/>
+              <w:rPr>
+                <w:rFonts w:cs="Arial" w:ascii="Arial" w:hAnsi="Arial"/>
+                <w:b/>
+                <w:bCs/>
+              </w:rPr>
             </w:r>
           </w:p>
         </w:tc>
@@ -9367,26 +9287,30 @@
         </w:rPr>
       </w:pPr>
       <w:r>
+        <w:rPr>
+          <w:rFonts w:cs="Arial" w:ascii="Arial" w:hAnsi="Arial"/>
+          <w:b/>
+          <w:bCs/>
+        </w:rPr>
+      </w:r>
+    </w:p>
+    <w:p>
+      <w:pPr>
+        <w:pStyle w:val="Normal"/>
+        <w:spacing w:lineRule="auto" w:line="360" w:before="0" w:after="0"/>
+        <w:rPr>
+          <w:rFonts w:ascii="Arial" w:hAnsi="Arial" w:cs="Arial"/>
+          <w:b/>
+          <w:b/>
+          <w:bCs/>
+        </w:rPr>
+      </w:pPr>
+      <w:r>
         <w:rPr/>
       </w:r>
     </w:p>
-    <w:p>
-      <w:pPr>
-        <w:pStyle w:val="Normal"/>
-        <w:spacing w:lineRule="auto" w:line="360" w:before="0" w:after="0"/>
-        <w:rPr>
-          <w:rFonts w:ascii="Arial" w:hAnsi="Arial" w:cs="Arial"/>
-          <w:b/>
-          <w:b/>
-          <w:bCs/>
-        </w:rPr>
-      </w:pPr>
-      <w:r>
-        <w:rPr/>
-      </w:r>
-    </w:p>
     <w:sectPr>
-      <w:headerReference w:type="default" r:id="rId18"/>
+      <w:headerReference w:type="default" r:id="rId20"/>
       <w:type w:val="nextPage"/>
       <w:pgSz w:w="11906" w:h="16838"/>
       <w:pgMar w:left="1701" w:right="1701" w:gutter="0" w:header="708" w:top="2694" w:footer="0" w:bottom="1417"/>
@@ -9414,7 +9338,7 @@
     <w:r>
       <w:rPr/>
       <w:drawing>
-        <wp:anchor behindDoc="1" distT="0" distB="0" distL="0" distR="0" simplePos="0" locked="0" layoutInCell="0" allowOverlap="1" relativeHeight="18">
+        <wp:anchor behindDoc="1" distT="0" distB="0" distL="0" distR="0" simplePos="0" locked="0" layoutInCell="0" allowOverlap="1" relativeHeight="28">
           <wp:simplePos x="0" y="0"/>
           <wp:positionH relativeFrom="page">
             <wp:align>right</wp:align>

</xml_diff>

<commit_message>
Adicionado link do vídeo da apresentação do trabalho
</commit_message>
<xml_diff>
--- a/PITII_Roberto Martins.docx
+++ b/PITII_Roberto Martins.docx
@@ -5817,9 +5817,9 @@
             <wp:wrapThrough wrapText="bothSides">
               <wp:wrapPolygon edited="0">
                 <wp:start x="-21" y="0"/>
-                <wp:lineTo x="-21" y="21425"/>
-                <wp:lineTo x="21424" y="21425"/>
-                <wp:lineTo x="21424" y="0"/>
+                <wp:lineTo x="-21" y="21387"/>
+                <wp:lineTo x="21402" y="21387"/>
+                <wp:lineTo x="21402" y="0"/>
                 <wp:lineTo x="-21" y="0"/>
               </wp:wrapPolygon>
             </wp:wrapThrough>
@@ -5889,9 +5889,9 @@
             <wp:wrapThrough wrapText="bothSides">
               <wp:wrapPolygon edited="0">
                 <wp:start x="-21" y="0"/>
-                <wp:lineTo x="-21" y="21386"/>
-                <wp:lineTo x="21423" y="21386"/>
-                <wp:lineTo x="21423" y="0"/>
+                <wp:lineTo x="-21" y="21347"/>
+                <wp:lineTo x="21402" y="21347"/>
+                <wp:lineTo x="21402" y="0"/>
                 <wp:lineTo x="-21" y="0"/>
               </wp:wrapPolygon>
             </wp:wrapThrough>
@@ -7409,14 +7409,12 @@
                 <w:t>https://github.com/Roberton003/ProjetoIntegradorII_RobertoMartins</w:t>
               </w:r>
             </w:hyperlink>
-            <w:hyperlink r:id="rId17">
-              <w:r>
-                <w:rPr>
-                  <w:rFonts w:cs="Arial" w:ascii="Arial" w:hAnsi="Arial"/>
-                </w:rPr>
-                <w:t xml:space="preserve"> </w:t>
-              </w:r>
-            </w:hyperlink>
+            <w:r>
+              <w:rPr>
+                <w:rFonts w:cs="Arial" w:ascii="Arial" w:hAnsi="Arial"/>
+              </w:rPr>
+              <w:t xml:space="preserve"> </w:t>
+            </w:r>
           </w:p>
         </w:tc>
       </w:tr>
@@ -7487,7 +7485,7 @@
                 <w:rFonts w:ascii="Arial" w:hAnsi="Arial" w:cs="Arial"/>
               </w:rPr>
             </w:pPr>
-            <w:hyperlink r:id="rId18">
+            <w:hyperlink r:id="rId17">
               <w:r>
                 <w:rPr>
                   <w:rStyle w:val="LinkdaInternet"/>
@@ -8012,7 +8010,7 @@
               </w:rPr>
               <w:t xml:space="preserve">Nome: </w:t>
             </w:r>
-            <w:hyperlink r:id="rId19">
+            <w:hyperlink r:id="rId18">
               <w:r>
                 <w:rPr>
                   <w:rFonts w:eastAsia="Calibri" w:cs="Arial" w:ascii="Arial" w:hAnsi="Arial"/>
@@ -8288,7 +8286,19 @@
                 <w:szCs w:val="22"/>
                 <w:lang w:val="pt-BR" w:eastAsia="en-US" w:bidi="ar-SA"/>
               </w:rPr>
-              <w:t xml:space="preserve">Nome: Andressa Santos </w:t>
+              <w:t>Nome:</w:t>
+            </w:r>
+            <w:r>
+              <w:rPr>
+                <w:rFonts w:eastAsia="Calibri" w:cs="Arial" w:ascii="Arial" w:hAnsi="Arial"/>
+                <w:b w:val="false"/>
+                <w:bCs w:val="false"/>
+                <w:kern w:val="0"/>
+                <w:sz w:val="22"/>
+                <w:szCs w:val="22"/>
+                <w:lang w:val="pt-BR" w:eastAsia="en-US" w:bidi="ar-SA"/>
+              </w:rPr>
+              <w:t xml:space="preserve"> Andressa Santos </w:t>
             </w:r>
           </w:p>
         </w:tc>
@@ -8420,7 +8430,19 @@
                 <w:szCs w:val="22"/>
                 <w:lang w:val="pt-BR" w:eastAsia="en-US" w:bidi="ar-SA"/>
               </w:rPr>
-              <w:t>O que testou e não funcionou – O que deve ser corrigido: tudo Ok!</w:t>
+              <w:t xml:space="preserve">O que testou e não funcionou – O que deve ser corrigido: </w:t>
+            </w:r>
+            <w:r>
+              <w:rPr>
+                <w:rFonts w:eastAsia="Calibri" w:cs="Arial" w:ascii="Arial" w:hAnsi="Arial"/>
+                <w:b w:val="false"/>
+                <w:bCs w:val="false"/>
+                <w:kern w:val="0"/>
+                <w:sz w:val="22"/>
+                <w:szCs w:val="22"/>
+                <w:lang w:val="pt-BR" w:eastAsia="en-US" w:bidi="ar-SA"/>
+              </w:rPr>
+              <w:t>tudo Ok!</w:t>
             </w:r>
           </w:p>
         </w:tc>
@@ -9264,13 +9286,62 @@
                 <w:bCs/>
               </w:rPr>
             </w:pPr>
-            <w:r>
-              <w:rPr>
-                <w:rFonts w:cs="Arial" w:ascii="Arial" w:hAnsi="Arial"/>
+            <w:hyperlink r:id="rId19">
+              <w:r>
+                <w:rPr>
+                  <w:rStyle w:val="LinkdaInternet"/>
+                  <w:rFonts w:cs="Arial" w:ascii="Arial" w:hAnsi="Arial"/>
+                  <w:b/>
+                  <w:bCs/>
+                </w:rPr>
+                <w:t>https://veed.io/view/489e2094-7ed0-461a-9356-c62bff2534c8</w:t>
+              </w:r>
+            </w:hyperlink>
+            <w:hyperlink r:id="rId20">
+              <w:r>
+                <w:rPr>
+                  <w:rFonts w:cs="Arial" w:ascii="Arial" w:hAnsi="Arial"/>
+                  <w:b/>
+                  <w:bCs/>
+                </w:rPr>
+                <w:t xml:space="preserve"> </w:t>
+              </w:r>
+            </w:hyperlink>
+          </w:p>
+          <w:p>
+            <w:pPr>
+              <w:pStyle w:val="Normal"/>
+              <w:widowControl w:val="false"/>
+              <w:spacing w:lineRule="auto" w:line="360" w:before="0" w:after="0"/>
+              <w:jc w:val="left"/>
+              <w:rPr>
+                <w:rFonts w:ascii="Arial" w:hAnsi="Arial" w:cs="Arial"/>
+                <w:b/>
                 <w:b/>
                 <w:bCs/>
               </w:rPr>
-            </w:r>
+            </w:pPr>
+            <w:hyperlink r:id="rId21">
+              <w:r>
+                <w:rPr>
+                  <w:rStyle w:val="LinkdaInternet"/>
+                  <w:rFonts w:cs="Arial" w:ascii="Arial" w:hAnsi="Arial"/>
+                  <w:b/>
+                  <w:bCs/>
+                </w:rPr>
+                <w:t>https://drive.google.com/file/d/1NrCZu3ugTFfteXj-1HoZ2gS1ULUk-yX3/view?usp=drive_link</w:t>
+              </w:r>
+            </w:hyperlink>
+            <w:hyperlink r:id="rId22">
+              <w:r>
+                <w:rPr>
+                  <w:rFonts w:cs="Arial" w:ascii="Arial" w:hAnsi="Arial"/>
+                  <w:b/>
+                  <w:bCs/>
+                </w:rPr>
+                <w:t xml:space="preserve"> </w:t>
+              </w:r>
+            </w:hyperlink>
           </w:p>
         </w:tc>
       </w:tr>
@@ -9310,7 +9381,7 @@
       </w:r>
     </w:p>
     <w:sectPr>
-      <w:headerReference w:type="default" r:id="rId20"/>
+      <w:headerReference w:type="default" r:id="rId23"/>
       <w:type w:val="nextPage"/>
       <w:pgSz w:w="11906" w:h="16838"/>
       <w:pgMar w:left="1701" w:right="1701" w:gutter="0" w:header="708" w:top="2694" w:footer="0" w:bottom="1417"/>
@@ -9338,7 +9409,7 @@
     <w:r>
       <w:rPr/>
       <w:drawing>
-        <wp:anchor behindDoc="1" distT="0" distB="0" distL="0" distR="0" simplePos="0" locked="0" layoutInCell="0" allowOverlap="1" relativeHeight="28">
+        <wp:anchor behindDoc="1" distT="0" distB="0" distL="0" distR="0" simplePos="0" locked="0" layoutInCell="0" allowOverlap="1" relativeHeight="18">
           <wp:simplePos x="0" y="0"/>
           <wp:positionH relativeFrom="page">
             <wp:align>right</wp:align>
@@ -9762,6 +9833,7 @@
     </w:lvl>
     <w:lvl w:ilvl="1">
       <w:start w:val="1"/>
+      <w:pStyle w:val="Ttulo2"/>
       <w:numFmt w:val="none"/>
       <w:suff w:val="nothing"/>
       <w:lvlText w:val=""/>
@@ -9775,6 +9847,7 @@
     </w:lvl>
     <w:lvl w:ilvl="2">
       <w:start w:val="1"/>
+      <w:pStyle w:val="Ttulo3"/>
       <w:numFmt w:val="none"/>
       <w:suff w:val="nothing"/>
       <w:lvlText w:val=""/>
@@ -10293,6 +10366,40 @@
       <w:sz w:val="22"/>
       <w:szCs w:val="22"/>
       <w:lang w:val="pt-BR" w:eastAsia="en-US" w:bidi="ar-SA"/>
+    </w:rPr>
+  </w:style>
+  <w:style w:type="paragraph" w:styleId="Ttulo2">
+    <w:name w:val="Heading 2"/>
+    <w:basedOn w:val="Ttulo"/>
+    <w:next w:val="Corpodotexto"/>
+    <w:qFormat/>
+    <w:pPr>
+      <w:spacing w:before="200" w:after="120"/>
+      <w:outlineLvl w:val="1"/>
+    </w:pPr>
+    <w:rPr>
+      <w:rFonts w:ascii="Liberation Serif" w:hAnsi="Liberation Serif" w:eastAsia="DejaVu Sans" w:cs="DejaVu Sans"/>
+      <w:b/>
+      <w:bCs/>
+      <w:sz w:val="36"/>
+      <w:szCs w:val="36"/>
+    </w:rPr>
+  </w:style>
+  <w:style w:type="paragraph" w:styleId="Ttulo3">
+    <w:name w:val="Heading 3"/>
+    <w:basedOn w:val="Ttulo"/>
+    <w:next w:val="Corpodotexto"/>
+    <w:qFormat/>
+    <w:pPr>
+      <w:spacing w:before="140" w:after="120"/>
+      <w:outlineLvl w:val="2"/>
+    </w:pPr>
+    <w:rPr>
+      <w:rFonts w:ascii="Liberation Serif" w:hAnsi="Liberation Serif" w:eastAsia="DejaVu Sans" w:cs="DejaVu Sans"/>
+      <w:b/>
+      <w:bCs/>
+      <w:sz w:val="28"/>
+      <w:szCs w:val="28"/>
     </w:rPr>
   </w:style>
   <w:style w:type="character" w:styleId="DefaultParagraphFont" w:default="1">

</xml_diff>

<commit_message>
Adicionado link do vídeo dos passos iniciais do projeto
</commit_message>
<xml_diff>
--- a/PITII_Roberto Martins.docx
+++ b/PITII_Roberto Martins.docx
@@ -5817,9 +5817,9 @@
             <wp:wrapThrough wrapText="bothSides">
               <wp:wrapPolygon edited="0">
                 <wp:start x="-21" y="0"/>
-                <wp:lineTo x="-21" y="21387"/>
-                <wp:lineTo x="21402" y="21387"/>
-                <wp:lineTo x="21402" y="0"/>
+                <wp:lineTo x="-21" y="21349"/>
+                <wp:lineTo x="21380" y="21349"/>
+                <wp:lineTo x="21380" y="0"/>
                 <wp:lineTo x="-21" y="0"/>
               </wp:wrapPolygon>
             </wp:wrapThrough>
@@ -5889,9 +5889,9 @@
             <wp:wrapThrough wrapText="bothSides">
               <wp:wrapPolygon edited="0">
                 <wp:start x="-21" y="0"/>
-                <wp:lineTo x="-21" y="21347"/>
-                <wp:lineTo x="21402" y="21347"/>
-                <wp:lineTo x="21402" y="0"/>
+                <wp:lineTo x="-21" y="21309"/>
+                <wp:lineTo x="21380" y="21309"/>
+                <wp:lineTo x="21380" y="0"/>
                 <wp:lineTo x="-21" y="0"/>
               </wp:wrapPolygon>
             </wp:wrapThrough>
@@ -7577,13 +7577,32 @@
               <w:jc w:val="left"/>
               <w:rPr>
                 <w:rFonts w:ascii="Arial" w:hAnsi="Arial" w:cs="Arial"/>
-              </w:rPr>
-            </w:pPr>
-            <w:r>
-              <w:rPr>
-                <w:rFonts w:cs="Arial" w:ascii="Arial" w:hAnsi="Arial"/>
-              </w:rPr>
-            </w:r>
+                <w:b/>
+                <w:b/>
+                <w:bCs/>
+              </w:rPr>
+            </w:pPr>
+            <w:hyperlink r:id="rId18">
+              <w:r>
+                <w:rPr>
+                  <w:rStyle w:val="LinkdaInternet"/>
+                  <w:rFonts w:cs="Arial" w:ascii="Arial" w:hAnsi="Arial"/>
+                  <w:b/>
+                  <w:bCs/>
+                </w:rPr>
+                <w:t>https://veed.io/view/a6ad2b1a-5004-4742-bf41-0e83385f7828</w:t>
+              </w:r>
+            </w:hyperlink>
+            <w:hyperlink r:id="rId19">
+              <w:r>
+                <w:rPr>
+                  <w:rFonts w:cs="Arial" w:ascii="Arial" w:hAnsi="Arial"/>
+                  <w:b/>
+                  <w:bCs/>
+                </w:rPr>
+                <w:t xml:space="preserve"> </w:t>
+              </w:r>
+            </w:hyperlink>
           </w:p>
         </w:tc>
       </w:tr>
@@ -8010,7 +8029,7 @@
               </w:rPr>
               <w:t xml:space="preserve">Nome: </w:t>
             </w:r>
-            <w:hyperlink r:id="rId18">
+            <w:hyperlink r:id="rId20">
               <w:r>
                 <w:rPr>
                   <w:rFonts w:eastAsia="Calibri" w:cs="Arial" w:ascii="Arial" w:hAnsi="Arial"/>
@@ -9286,7 +9305,7 @@
                 <w:bCs/>
               </w:rPr>
             </w:pPr>
-            <w:hyperlink r:id="rId19">
+            <w:hyperlink r:id="rId21">
               <w:r>
                 <w:rPr>
                   <w:rStyle w:val="LinkdaInternet"/>
@@ -9297,16 +9316,14 @@
                 <w:t>https://veed.io/view/489e2094-7ed0-461a-9356-c62bff2534c8</w:t>
               </w:r>
             </w:hyperlink>
-            <w:hyperlink r:id="rId20">
-              <w:r>
-                <w:rPr>
-                  <w:rFonts w:cs="Arial" w:ascii="Arial" w:hAnsi="Arial"/>
-                  <w:b/>
-                  <w:bCs/>
-                </w:rPr>
-                <w:t xml:space="preserve"> </w:t>
-              </w:r>
-            </w:hyperlink>
+            <w:r>
+              <w:rPr>
+                <w:rFonts w:cs="Arial" w:ascii="Arial" w:hAnsi="Arial"/>
+                <w:b/>
+                <w:bCs/>
+              </w:rPr>
+              <w:t xml:space="preserve"> </w:t>
+            </w:r>
           </w:p>
           <w:p>
             <w:pPr>
@@ -9321,7 +9338,7 @@
                 <w:bCs/>
               </w:rPr>
             </w:pPr>
-            <w:hyperlink r:id="rId21">
+            <w:hyperlink r:id="rId22">
               <w:r>
                 <w:rPr>
                   <w:rStyle w:val="LinkdaInternet"/>
@@ -9332,16 +9349,14 @@
                 <w:t>https://drive.google.com/file/d/1NrCZu3ugTFfteXj-1HoZ2gS1ULUk-yX3/view?usp=drive_link</w:t>
               </w:r>
             </w:hyperlink>
-            <w:hyperlink r:id="rId22">
-              <w:r>
-                <w:rPr>
-                  <w:rFonts w:cs="Arial" w:ascii="Arial" w:hAnsi="Arial"/>
-                  <w:b/>
-                  <w:bCs/>
-                </w:rPr>
-                <w:t xml:space="preserve"> </w:t>
-              </w:r>
-            </w:hyperlink>
+            <w:r>
+              <w:rPr>
+                <w:rFonts w:cs="Arial" w:ascii="Arial" w:hAnsi="Arial"/>
+                <w:b/>
+                <w:bCs/>
+              </w:rPr>
+              <w:t xml:space="preserve"> </w:t>
+            </w:r>
           </w:p>
         </w:tc>
       </w:tr>
@@ -9833,7 +9848,6 @@
     </w:lvl>
     <w:lvl w:ilvl="1">
       <w:start w:val="1"/>
-      <w:pStyle w:val="Ttulo2"/>
       <w:numFmt w:val="none"/>
       <w:suff w:val="nothing"/>
       <w:lvlText w:val=""/>
@@ -9847,7 +9861,6 @@
     </w:lvl>
     <w:lvl w:ilvl="2">
       <w:start w:val="1"/>
-      <w:pStyle w:val="Ttulo3"/>
       <w:numFmt w:val="none"/>
       <w:suff w:val="nothing"/>
       <w:lvlText w:val=""/>

</xml_diff>

<commit_message>
Atualizado links dos vídeos do projeto
</commit_message>
<xml_diff>
--- a/PITII_Roberto Martins.docx
+++ b/PITII_Roberto Martins.docx
@@ -5817,9 +5817,9 @@
             <wp:wrapThrough wrapText="bothSides">
               <wp:wrapPolygon edited="0">
                 <wp:start x="-21" y="0"/>
-                <wp:lineTo x="-21" y="21349"/>
-                <wp:lineTo x="21380" y="21349"/>
-                <wp:lineTo x="21380" y="0"/>
+                <wp:lineTo x="-21" y="21310"/>
+                <wp:lineTo x="21359" y="21310"/>
+                <wp:lineTo x="21359" y="0"/>
                 <wp:lineTo x="-21" y="0"/>
               </wp:wrapPolygon>
             </wp:wrapThrough>
@@ -5889,9 +5889,9 @@
             <wp:wrapThrough wrapText="bothSides">
               <wp:wrapPolygon edited="0">
                 <wp:start x="-21" y="0"/>
-                <wp:lineTo x="-21" y="21309"/>
-                <wp:lineTo x="21380" y="21309"/>
-                <wp:lineTo x="21380" y="0"/>
+                <wp:lineTo x="-21" y="21270"/>
+                <wp:lineTo x="21358" y="21270"/>
+                <wp:lineTo x="21358" y="0"/>
                 <wp:lineTo x="-21" y="0"/>
               </wp:wrapPolygon>
             </wp:wrapThrough>
@@ -7593,16 +7593,14 @@
                 <w:t>https://veed.io/view/a6ad2b1a-5004-4742-bf41-0e83385f7828</w:t>
               </w:r>
             </w:hyperlink>
-            <w:hyperlink r:id="rId19">
-              <w:r>
-                <w:rPr>
-                  <w:rFonts w:cs="Arial" w:ascii="Arial" w:hAnsi="Arial"/>
-                  <w:b/>
-                  <w:bCs/>
-                </w:rPr>
-                <w:t xml:space="preserve"> </w:t>
-              </w:r>
-            </w:hyperlink>
+            <w:r>
+              <w:rPr>
+                <w:rFonts w:cs="Arial" w:ascii="Arial" w:hAnsi="Arial"/>
+                <w:b/>
+                <w:bCs/>
+              </w:rPr>
+              <w:t xml:space="preserve"> </w:t>
+            </w:r>
           </w:p>
         </w:tc>
       </w:tr>
@@ -8029,7 +8027,7 @@
               </w:rPr>
               <w:t xml:space="preserve">Nome: </w:t>
             </w:r>
-            <w:hyperlink r:id="rId20">
+            <w:hyperlink r:id="rId19">
               <w:r>
                 <w:rPr>
                   <w:rFonts w:eastAsia="Calibri" w:cs="Arial" w:ascii="Arial" w:hAnsi="Arial"/>
@@ -9305,7 +9303,7 @@
                 <w:bCs/>
               </w:rPr>
             </w:pPr>
-            <w:hyperlink r:id="rId21">
+            <w:hyperlink r:id="rId20">
               <w:r>
                 <w:rPr>
                   <w:rStyle w:val="LinkdaInternet"/>
@@ -9338,7 +9336,24 @@
                 <w:bCs/>
               </w:rPr>
             </w:pPr>
-            <w:hyperlink r:id="rId22">
+            <w:r>
+              <w:rPr/>
+            </w:r>
+          </w:p>
+          <w:p>
+            <w:pPr>
+              <w:pStyle w:val="Normal"/>
+              <w:widowControl w:val="false"/>
+              <w:spacing w:lineRule="auto" w:line="360" w:before="0" w:after="0"/>
+              <w:jc w:val="left"/>
+              <w:rPr>
+                <w:rFonts w:ascii="Arial" w:hAnsi="Arial" w:cs="Arial"/>
+                <w:b/>
+                <w:b/>
+                <w:bCs/>
+              </w:rPr>
+            </w:pPr>
+            <w:hyperlink r:id="rId21">
               <w:r>
                 <w:rPr>
                   <w:rStyle w:val="LinkdaInternet"/>
@@ -9396,7 +9411,7 @@
       </w:r>
     </w:p>
     <w:sectPr>
-      <w:headerReference w:type="default" r:id="rId23"/>
+      <w:headerReference w:type="default" r:id="rId22"/>
       <w:type w:val="nextPage"/>
       <w:pgSz w:w="11906" w:h="16838"/>
       <w:pgMar w:left="1701" w:right="1701" w:gutter="0" w:header="708" w:top="2694" w:footer="0" w:bottom="1417"/>
@@ -9424,7 +9439,7 @@
     <w:r>
       <w:rPr/>
       <w:drawing>
-        <wp:anchor behindDoc="1" distT="0" distB="0" distL="0" distR="0" simplePos="0" locked="0" layoutInCell="0" allowOverlap="1" relativeHeight="18">
+        <wp:anchor behindDoc="1" distT="0" distB="0" distL="0" distR="0" simplePos="0" locked="0" layoutInCell="0" allowOverlap="1" relativeHeight="28">
           <wp:simplePos x="0" y="0"/>
           <wp:positionH relativeFrom="page">
             <wp:align>right</wp:align>

</xml_diff>